<commit_message>
#individual-assessment: trying to fix city microservice.
</commit_message>
<xml_diff>
--- a/individual-assessment/assessment-instructions/submittables/Individual Report.docx
+++ b/individual-assessment/assessment-instructions/submittables/Individual Report.docx
@@ -804,7 +804,7 @@
             </w:rPr>
             <w:fldChar w:fldCharType="separate"/>
           </w:r>
-          <w:hyperlink w:anchor="_Toc183460971" w:history="1">
+          <w:hyperlink w:anchor="_Toc183537982" w:history="1">
             <w:r>
               <w:rPr>
                 <w:rStyle w:val="Hyperlink"/>
@@ -854,7 +854,7 @@
                 <w:noProof/>
                 <w:webHidden/>
               </w:rPr>
-              <w:instrText xml:space="preserve"> PAGEREF _Toc183460971 \h </w:instrText>
+              <w:instrText xml:space="preserve"> PAGEREF _Toc183537982 \h </w:instrText>
             </w:r>
             <w:r>
               <w:rPr>
@@ -900,7 +900,7 @@
               <w14:ligatures w14:val="standardContextual"/>
             </w:rPr>
           </w:pPr>
-          <w:hyperlink w:anchor="_Toc183460972" w:history="1">
+          <w:hyperlink w:anchor="_Toc183537983" w:history="1">
             <w:r>
               <w:rPr>
                 <w:rStyle w:val="Hyperlink"/>
@@ -950,7 +950,7 @@
                 <w:noProof/>
                 <w:webHidden/>
               </w:rPr>
-              <w:instrText xml:space="preserve"> PAGEREF _Toc183460972 \h </w:instrText>
+              <w:instrText xml:space="preserve"> PAGEREF _Toc183537983 \h </w:instrText>
             </w:r>
             <w:r>
               <w:rPr>
@@ -996,7 +996,7 @@
               <w14:ligatures w14:val="standardContextual"/>
             </w:rPr>
           </w:pPr>
-          <w:hyperlink w:anchor="_Toc183460973" w:history="1">
+          <w:hyperlink w:anchor="_Toc183537984" w:history="1">
             <w:r>
               <w:rPr>
                 <w:rStyle w:val="Hyperlink"/>
@@ -1046,7 +1046,7 @@
                 <w:noProof/>
                 <w:webHidden/>
               </w:rPr>
-              <w:instrText xml:space="preserve"> PAGEREF _Toc183460973 \h </w:instrText>
+              <w:instrText xml:space="preserve"> PAGEREF _Toc183537984 \h </w:instrText>
             </w:r>
             <w:r>
               <w:rPr>
@@ -1096,7 +1096,7 @@
               <w14:ligatures w14:val="standardContextual"/>
             </w:rPr>
           </w:pPr>
-          <w:hyperlink w:anchor="_Toc183460974" w:history="1">
+          <w:hyperlink w:anchor="_Toc183537985" w:history="1">
             <w:r>
               <w:rPr>
                 <w:rStyle w:val="Hyperlink"/>
@@ -1146,7 +1146,7 @@
                 <w:noProof/>
                 <w:webHidden/>
               </w:rPr>
-              <w:instrText xml:space="preserve"> PAGEREF _Toc183460974 \h </w:instrText>
+              <w:instrText xml:space="preserve"> PAGEREF _Toc183537985 \h </w:instrText>
             </w:r>
             <w:r>
               <w:rPr>
@@ -1196,7 +1196,7 @@
               <w14:ligatures w14:val="standardContextual"/>
             </w:rPr>
           </w:pPr>
-          <w:hyperlink w:anchor="_Toc183460975" w:history="1">
+          <w:hyperlink w:anchor="_Toc183537986" w:history="1">
             <w:r>
               <w:rPr>
                 <w:rStyle w:val="Hyperlink"/>
@@ -1246,7 +1246,7 @@
                 <w:noProof/>
                 <w:webHidden/>
               </w:rPr>
-              <w:instrText xml:space="preserve"> PAGEREF _Toc183460975 \h </w:instrText>
+              <w:instrText xml:space="preserve"> PAGEREF _Toc183537986 \h </w:instrText>
             </w:r>
             <w:r>
               <w:rPr>
@@ -1296,7 +1296,7 @@
               <w14:ligatures w14:val="standardContextual"/>
             </w:rPr>
           </w:pPr>
-          <w:hyperlink w:anchor="_Toc183460976" w:history="1">
+          <w:hyperlink w:anchor="_Toc183537987" w:history="1">
             <w:r>
               <w:rPr>
                 <w:rStyle w:val="Hyperlink"/>
@@ -1346,7 +1346,7 @@
                 <w:noProof/>
                 <w:webHidden/>
               </w:rPr>
-              <w:instrText xml:space="preserve"> PAGEREF _Toc183460976 \h </w:instrText>
+              <w:instrText xml:space="preserve"> PAGEREF _Toc183537987 \h </w:instrText>
             </w:r>
             <w:r>
               <w:rPr>
@@ -1392,7 +1392,7 @@
               <w14:ligatures w14:val="standardContextual"/>
             </w:rPr>
           </w:pPr>
-          <w:hyperlink w:anchor="_Toc183460977" w:history="1">
+          <w:hyperlink w:anchor="_Toc183537988" w:history="1">
             <w:r>
               <w:rPr>
                 <w:rStyle w:val="Hyperlink"/>
@@ -1442,7 +1442,7 @@
                 <w:noProof/>
                 <w:webHidden/>
               </w:rPr>
-              <w:instrText xml:space="preserve"> PAGEREF _Toc183460977 \h </w:instrText>
+              <w:instrText xml:space="preserve"> PAGEREF _Toc183537988 \h </w:instrText>
             </w:r>
             <w:r>
               <w:rPr>
@@ -1492,7 +1492,7 @@
               <w14:ligatures w14:val="standardContextual"/>
             </w:rPr>
           </w:pPr>
-          <w:hyperlink w:anchor="_Toc183460978" w:history="1">
+          <w:hyperlink w:anchor="_Toc183537989" w:history="1">
             <w:r>
               <w:rPr>
                 <w:rStyle w:val="Hyperlink"/>
@@ -1542,7 +1542,7 @@
                 <w:noProof/>
                 <w:webHidden/>
               </w:rPr>
-              <w:instrText xml:space="preserve"> PAGEREF _Toc183460978 \h </w:instrText>
+              <w:instrText xml:space="preserve"> PAGEREF _Toc183537989 \h </w:instrText>
             </w:r>
             <w:r>
               <w:rPr>
@@ -1592,7 +1592,7 @@
               <w14:ligatures w14:val="standardContextual"/>
             </w:rPr>
           </w:pPr>
-          <w:hyperlink w:anchor="_Toc183460979" w:history="1">
+          <w:hyperlink w:anchor="_Toc183537990" w:history="1">
             <w:r>
               <w:rPr>
                 <w:rStyle w:val="Hyperlink"/>
@@ -1642,7 +1642,7 @@
                 <w:noProof/>
                 <w:webHidden/>
               </w:rPr>
-              <w:instrText xml:space="preserve"> PAGEREF _Toc183460979 \h </w:instrText>
+              <w:instrText xml:space="preserve"> PAGEREF _Toc183537990 \h </w:instrText>
             </w:r>
             <w:r>
               <w:rPr>
@@ -1662,7 +1662,7 @@
                 <w:noProof/>
                 <w:webHidden/>
               </w:rPr>
-              <w:t>6</w:t>
+              <w:t>7</w:t>
             </w:r>
             <w:r>
               <w:rPr>
@@ -1692,7 +1692,7 @@
               <w14:ligatures w14:val="standardContextual"/>
             </w:rPr>
           </w:pPr>
-          <w:hyperlink w:anchor="_Toc183460980" w:history="1">
+          <w:hyperlink w:anchor="_Toc183537991" w:history="1">
             <w:r>
               <w:rPr>
                 <w:rStyle w:val="Hyperlink"/>
@@ -1742,7 +1742,7 @@
                 <w:noProof/>
                 <w:webHidden/>
               </w:rPr>
-              <w:instrText xml:space="preserve"> PAGEREF _Toc183460980 \h </w:instrText>
+              <w:instrText xml:space="preserve"> PAGEREF _Toc183537991 \h </w:instrText>
             </w:r>
             <w:r>
               <w:rPr>
@@ -1762,7 +1762,7 @@
                 <w:noProof/>
                 <w:webHidden/>
               </w:rPr>
-              <w:t>6</w:t>
+              <w:t>8</w:t>
             </w:r>
             <w:r>
               <w:rPr>
@@ -1792,7 +1792,7 @@
               <w14:ligatures w14:val="standardContextual"/>
             </w:rPr>
           </w:pPr>
-          <w:hyperlink w:anchor="_Toc183460981" w:history="1">
+          <w:hyperlink w:anchor="_Toc183537992" w:history="1">
             <w:r>
               <w:rPr>
                 <w:rStyle w:val="Hyperlink"/>
@@ -1842,7 +1842,7 @@
                 <w:noProof/>
                 <w:webHidden/>
               </w:rPr>
-              <w:instrText xml:space="preserve"> PAGEREF _Toc183460981 \h </w:instrText>
+              <w:instrText xml:space="preserve"> PAGEREF _Toc183537992 \h </w:instrText>
             </w:r>
             <w:r>
               <w:rPr>
@@ -1862,7 +1862,7 @@
                 <w:noProof/>
                 <w:webHidden/>
               </w:rPr>
-              <w:t>6</w:t>
+              <w:t>9</w:t>
             </w:r>
             <w:r>
               <w:rPr>
@@ -1888,7 +1888,7 @@
               <w14:ligatures w14:val="standardContextual"/>
             </w:rPr>
           </w:pPr>
-          <w:hyperlink w:anchor="_Toc183460982" w:history="1">
+          <w:hyperlink w:anchor="_Toc183537993" w:history="1">
             <w:r>
               <w:rPr>
                 <w:rStyle w:val="Hyperlink"/>
@@ -1938,7 +1938,7 @@
                 <w:noProof/>
                 <w:webHidden/>
               </w:rPr>
-              <w:instrText xml:space="preserve"> PAGEREF _Toc183460982 \h </w:instrText>
+              <w:instrText xml:space="preserve"> PAGEREF _Toc183537993 \h </w:instrText>
             </w:r>
             <w:r>
               <w:rPr>
@@ -1958,7 +1958,7 @@
                 <w:noProof/>
                 <w:webHidden/>
               </w:rPr>
-              <w:t>7</w:t>
+              <w:t>10</w:t>
             </w:r>
             <w:r>
               <w:rPr>
@@ -1984,7 +1984,7 @@
               <w14:ligatures w14:val="standardContextual"/>
             </w:rPr>
           </w:pPr>
-          <w:hyperlink w:anchor="_Toc183460983" w:history="1">
+          <w:hyperlink w:anchor="_Toc183537994" w:history="1">
             <w:r>
               <w:rPr>
                 <w:rStyle w:val="Hyperlink"/>
@@ -2034,7 +2034,7 @@
                 <w:noProof/>
                 <w:webHidden/>
               </w:rPr>
-              <w:instrText xml:space="preserve"> PAGEREF _Toc183460983 \h </w:instrText>
+              <w:instrText xml:space="preserve"> PAGEREF _Toc183537994 \h </w:instrText>
             </w:r>
             <w:r>
               <w:rPr>
@@ -2054,7 +2054,7 @@
                 <w:noProof/>
                 <w:webHidden/>
               </w:rPr>
-              <w:t>9</w:t>
+              <w:t>12</w:t>
             </w:r>
             <w:r>
               <w:rPr>
@@ -2080,7 +2080,7 @@
               <w14:ligatures w14:val="standardContextual"/>
             </w:rPr>
           </w:pPr>
-          <w:hyperlink w:anchor="_Toc183460984" w:history="1">
+          <w:hyperlink w:anchor="_Toc183537995" w:history="1">
             <w:r>
               <w:rPr>
                 <w:rStyle w:val="Hyperlink"/>
@@ -2108,7 +2108,7 @@
                 <w:noProof/>
                 <w:webHidden/>
               </w:rPr>
-              <w:instrText xml:space="preserve"> PAGEREF _Toc183460984 \h </w:instrText>
+              <w:instrText xml:space="preserve"> PAGEREF _Toc183537995 \h </w:instrText>
             </w:r>
             <w:r>
               <w:rPr>
@@ -2128,7 +2128,7 @@
                 <w:noProof/>
                 <w:webHidden/>
               </w:rPr>
-              <w:t>10</w:t>
+              <w:t>13</w:t>
             </w:r>
             <w:r>
               <w:rPr>
@@ -2154,7 +2154,7 @@
               <w14:ligatures w14:val="standardContextual"/>
             </w:rPr>
           </w:pPr>
-          <w:hyperlink w:anchor="_Toc183460985" w:history="1">
+          <w:hyperlink w:anchor="_Toc183537996" w:history="1">
             <w:r>
               <w:rPr>
                 <w:rStyle w:val="Hyperlink"/>
@@ -2182,7 +2182,7 @@
                 <w:noProof/>
                 <w:webHidden/>
               </w:rPr>
-              <w:instrText xml:space="preserve"> PAGEREF _Toc183460985 \h </w:instrText>
+              <w:instrText xml:space="preserve"> PAGEREF _Toc183537996 \h </w:instrText>
             </w:r>
             <w:r>
               <w:rPr>
@@ -2202,7 +2202,7 @@
                 <w:noProof/>
                 <w:webHidden/>
               </w:rPr>
-              <w:t>10</w:t>
+              <w:t>13</w:t>
             </w:r>
             <w:r>
               <w:rPr>
@@ -2259,7 +2259,7 @@
           <w:rFonts w:ascii="Helvetica" w:hAnsi="Helvetica" w:cstheme="minorHAnsi"/>
         </w:rPr>
       </w:pPr>
-      <w:bookmarkStart w:id="0" w:name="_Toc183460971"/>
+      <w:bookmarkStart w:id="0" w:name="_Toc183537982"/>
       <w:r>
         <w:rPr>
           <w:rFonts w:ascii="Helvetica" w:hAnsi="Helvetica" w:cstheme="minorHAnsi"/>
@@ -2561,8 +2561,16 @@
         <w:rPr>
           <w:rFonts w:ascii="Helvetica" w:hAnsi="Helvetica" w:cs="Helvetica"/>
         </w:rPr>
-        <w:t>docker-compose.yml</w:t>
-      </w:r>
+        <w:t>docker-</w:t>
+      </w:r>
+      <w:proofErr w:type="spellStart"/>
+      <w:r>
+        <w:rPr>
+          <w:rFonts w:ascii="Helvetica" w:hAnsi="Helvetica" w:cs="Helvetica"/>
+        </w:rPr>
+        <w:t>compose.yml</w:t>
+      </w:r>
+      <w:proofErr w:type="spellEnd"/>
     </w:p>
     <w:p>
       <w:pPr>
@@ -2666,7 +2674,7 @@
           <w:rFonts w:ascii="Helvetica" w:hAnsi="Helvetica" w:cstheme="minorHAnsi"/>
         </w:rPr>
       </w:pPr>
-      <w:bookmarkStart w:id="1" w:name="_Toc183460972"/>
+      <w:bookmarkStart w:id="1" w:name="_Toc183537983"/>
       <w:r>
         <w:rPr>
           <w:rFonts w:ascii="Helvetica" w:hAnsi="Helvetica" w:cstheme="minorHAnsi"/>
@@ -2746,7 +2754,7 @@
           <w:rFonts w:ascii="Helvetica" w:hAnsi="Helvetica" w:cstheme="minorHAnsi"/>
         </w:rPr>
       </w:pPr>
-      <w:bookmarkStart w:id="2" w:name="_Toc183460973"/>
+      <w:bookmarkStart w:id="2" w:name="_Toc183537984"/>
       <w:r>
         <w:rPr>
           <w:rFonts w:ascii="Helvetica" w:hAnsi="Helvetica" w:cstheme="minorHAnsi"/>
@@ -2767,7 +2775,7 @@
           <w:rFonts w:ascii="Helvetica" w:hAnsi="Helvetica" w:cs="Helvetica"/>
         </w:rPr>
       </w:pPr>
-      <w:bookmarkStart w:id="3" w:name="_Toc183460974"/>
+      <w:bookmarkStart w:id="3" w:name="_Toc183537985"/>
       <w:r>
         <w:rPr>
           <w:rFonts w:ascii="Helvetica" w:hAnsi="Helvetica" w:cs="Helvetica"/>
@@ -2842,7 +2850,7 @@
           <w:rFonts w:ascii="Helvetica" w:hAnsi="Helvetica" w:cs="Helvetica"/>
         </w:rPr>
       </w:pPr>
-      <w:bookmarkStart w:id="4" w:name="_Toc183460975"/>
+      <w:bookmarkStart w:id="4" w:name="_Toc183537986"/>
       <w:r>
         <w:rPr>
           <w:rFonts w:ascii="Helvetica" w:hAnsi="Helvetica" w:cs="Helvetica"/>
@@ -2917,7 +2925,7 @@
           <w:rFonts w:ascii="Helvetica" w:hAnsi="Helvetica" w:cs="Helvetica"/>
         </w:rPr>
       </w:pPr>
-      <w:bookmarkStart w:id="5" w:name="_Toc183460976"/>
+      <w:bookmarkStart w:id="5" w:name="_Toc183537987"/>
       <w:r>
         <w:rPr>
           <w:rFonts w:ascii="Helvetica" w:hAnsi="Helvetica" w:cs="Helvetica"/>
@@ -2993,7 +3001,7 @@
           <w:rFonts w:ascii="Helvetica" w:hAnsi="Helvetica" w:cstheme="minorHAnsi"/>
         </w:rPr>
       </w:pPr>
-      <w:bookmarkStart w:id="6" w:name="_Toc183460977"/>
+      <w:bookmarkStart w:id="6" w:name="_Toc183537988"/>
       <w:r>
         <w:rPr>
           <w:rFonts w:ascii="Helvetica" w:hAnsi="Helvetica" w:cstheme="minorHAnsi"/>
@@ -3014,7 +3022,7 @@
           <w:rFonts w:ascii="Helvetica" w:hAnsi="Helvetica" w:cs="Helvetica"/>
         </w:rPr>
       </w:pPr>
-      <w:bookmarkStart w:id="7" w:name="_Toc183460978"/>
+      <w:bookmarkStart w:id="7" w:name="_Toc183537989"/>
       <w:r>
         <w:rPr>
           <w:rFonts w:ascii="Helvetica" w:hAnsi="Helvetica" w:cs="Helvetica"/>
@@ -3022,6 +3030,78 @@
         <w:t>API Gateway</w:t>
       </w:r>
       <w:bookmarkEnd w:id="7"/>
+    </w:p>
+    <w:p>
+      <w:r>
+        <w:rPr>
+          <w:noProof/>
+        </w:rPr>
+        <w:drawing>
+          <wp:inline distT="0" distB="0" distL="0" distR="0" wp14:anchorId="38B2F1B4" wp14:editId="5C90D41D">
+            <wp:extent cx="5727700" cy="2501900"/>
+            <wp:effectExtent l="0" t="0" r="6350" b="0"/>
+            <wp:docPr id="1292324413" name="Picture 3"/>
+            <wp:cNvGraphicFramePr>
+              <a:graphicFrameLocks xmlns:a="http://schemas.openxmlformats.org/drawingml/2006/main" noChangeAspect="1"/>
+            </wp:cNvGraphicFramePr>
+            <a:graphic xmlns:a="http://schemas.openxmlformats.org/drawingml/2006/main">
+              <a:graphicData uri="http://schemas.openxmlformats.org/drawingml/2006/picture">
+                <pic:pic xmlns:pic="http://schemas.openxmlformats.org/drawingml/2006/picture">
+                  <pic:nvPicPr>
+                    <pic:cNvPr id="0" name="Picture 3"/>
+                    <pic:cNvPicPr>
+                      <a:picLocks noChangeAspect="1" noChangeArrowheads="1"/>
+                    </pic:cNvPicPr>
+                  </pic:nvPicPr>
+                  <pic:blipFill>
+                    <a:blip r:embed="rId12">
+                      <a:extLst>
+                        <a:ext uri="{28A0092B-C50C-407E-A947-70E740481C1C}">
+                          <a14:useLocalDpi xmlns:a14="http://schemas.microsoft.com/office/drawing/2010/main" val="0"/>
+                        </a:ext>
+                      </a:extLst>
+                    </a:blip>
+                    <a:srcRect/>
+                    <a:stretch>
+                      <a:fillRect/>
+                    </a:stretch>
+                  </pic:blipFill>
+                  <pic:spPr bwMode="auto">
+                    <a:xfrm>
+                      <a:off x="0" y="0"/>
+                      <a:ext cx="5727700" cy="2501900"/>
+                    </a:xfrm>
+                    <a:prstGeom prst="rect">
+                      <a:avLst/>
+                    </a:prstGeom>
+                    <a:noFill/>
+                    <a:ln>
+                      <a:noFill/>
+                    </a:ln>
+                  </pic:spPr>
+                </pic:pic>
+              </a:graphicData>
+            </a:graphic>
+          </wp:inline>
+        </w:drawing>
+      </w:r>
+    </w:p>
+    <w:p>
+      <w:pPr>
+        <w:spacing w:after="0" w:line="240" w:lineRule="auto"/>
+        <w:rPr>
+          <w:rFonts w:ascii="Helvetica" w:eastAsiaTheme="majorEastAsia" w:hAnsi="Helvetica" w:cs="Helvetica"/>
+          <w:color w:val="2F5496" w:themeColor="accent1" w:themeShade="BF"/>
+          <w:sz w:val="26"/>
+          <w:szCs w:val="26"/>
+        </w:rPr>
+      </w:pPr>
+      <w:r>
+        <w:rPr>
+          <w:rFonts w:ascii="Helvetica" w:hAnsi="Helvetica" w:cs="Helvetica"/>
+        </w:rPr>
+        <w:br w:type="page"/>
+      </w:r>
     </w:p>
     <w:p>
       <w:pPr>
@@ -3034,7 +3114,76 @@
           <w:rFonts w:ascii="Helvetica" w:hAnsi="Helvetica" w:cs="Helvetica"/>
         </w:rPr>
       </w:pPr>
-      <w:bookmarkStart w:id="8" w:name="_Toc183460979"/>
+      <w:bookmarkStart w:id="8" w:name="_Toc183537990"/>
+      <w:r>
+        <w:rPr>
+          <w:rFonts w:ascii="Helvetica" w:hAnsi="Helvetica" w:cs="Helvetica"/>
+          <w:noProof/>
+        </w:rPr>
+        <w:lastRenderedPageBreak/>
+        <w:drawing>
+          <wp:anchor distT="0" distB="0" distL="114300" distR="114300" simplePos="0" relativeHeight="251658240" behindDoc="0" locked="0" layoutInCell="1" allowOverlap="1" wp14:anchorId="4A0D2C5B" wp14:editId="25AF6ED4">
+            <wp:simplePos x="0" y="0"/>
+            <wp:positionH relativeFrom="column">
+              <wp:posOffset>-844550</wp:posOffset>
+            </wp:positionH>
+            <wp:positionV relativeFrom="paragraph">
+              <wp:posOffset>215900</wp:posOffset>
+            </wp:positionV>
+            <wp:extent cx="7456805" cy="5983605"/>
+            <wp:effectExtent l="0" t="0" r="0" b="0"/>
+            <wp:wrapSquare wrapText="bothSides"/>
+            <wp:docPr id="20624001" name="Picture 9"/>
+            <wp:cNvGraphicFramePr>
+              <a:graphicFrameLocks xmlns:a="http://schemas.openxmlformats.org/drawingml/2006/main" noChangeAspect="1"/>
+            </wp:cNvGraphicFramePr>
+            <a:graphic xmlns:a="http://schemas.openxmlformats.org/drawingml/2006/main">
+              <a:graphicData uri="http://schemas.openxmlformats.org/drawingml/2006/picture">
+                <pic:pic xmlns:pic="http://schemas.openxmlformats.org/drawingml/2006/picture">
+                  <pic:nvPicPr>
+                    <pic:cNvPr id="0" name="Picture 9"/>
+                    <pic:cNvPicPr>
+                      <a:picLocks noChangeAspect="1" noChangeArrowheads="1"/>
+                    </pic:cNvPicPr>
+                  </pic:nvPicPr>
+                  <pic:blipFill>
+                    <a:blip r:embed="rId13">
+                      <a:extLst>
+                        <a:ext uri="{28A0092B-C50C-407E-A947-70E740481C1C}">
+                          <a14:useLocalDpi xmlns:a14="http://schemas.microsoft.com/office/drawing/2010/main" val="0"/>
+                        </a:ext>
+                      </a:extLst>
+                    </a:blip>
+                    <a:srcRect/>
+                    <a:stretch>
+                      <a:fillRect/>
+                    </a:stretch>
+                  </pic:blipFill>
+                  <pic:spPr bwMode="auto">
+                    <a:xfrm>
+                      <a:off x="0" y="0"/>
+                      <a:ext cx="7456805" cy="5983605"/>
+                    </a:xfrm>
+                    <a:prstGeom prst="rect">
+                      <a:avLst/>
+                    </a:prstGeom>
+                    <a:noFill/>
+                    <a:ln>
+                      <a:noFill/>
+                    </a:ln>
+                  </pic:spPr>
+                </pic:pic>
+              </a:graphicData>
+            </a:graphic>
+            <wp14:sizeRelH relativeFrom="margin">
+              <wp14:pctWidth>0</wp14:pctWidth>
+            </wp14:sizeRelH>
+            <wp14:sizeRelV relativeFrom="margin">
+              <wp14:pctHeight>0</wp14:pctHeight>
+            </wp14:sizeRelV>
+          </wp:anchor>
+        </w:drawing>
+      </w:r>
       <w:r>
         <w:rPr>
           <w:rFonts w:ascii="Helvetica" w:hAnsi="Helvetica" w:cs="Helvetica"/>
@@ -3042,6 +3191,23 @@
         <w:t>Citizen Microservice</w:t>
       </w:r>
       <w:bookmarkEnd w:id="8"/>
+    </w:p>
+    <w:p>
+      <w:pPr>
+        <w:spacing w:after="0" w:line="240" w:lineRule="auto"/>
+        <w:rPr>
+          <w:rFonts w:ascii="Helvetica" w:eastAsiaTheme="majorEastAsia" w:hAnsi="Helvetica" w:cs="Helvetica"/>
+          <w:color w:val="2F5496" w:themeColor="accent1" w:themeShade="BF"/>
+          <w:sz w:val="26"/>
+          <w:szCs w:val="26"/>
+        </w:rPr>
+      </w:pPr>
+      <w:r>
+        <w:rPr>
+          <w:rFonts w:ascii="Helvetica" w:hAnsi="Helvetica" w:cs="Helvetica"/>
+        </w:rPr>
+        <w:br w:type="page"/>
+      </w:r>
     </w:p>
     <w:p>
       <w:pPr>
@@ -3054,14 +3220,86 @@
           <w:rFonts w:ascii="Helvetica" w:hAnsi="Helvetica" w:cs="Helvetica"/>
         </w:rPr>
       </w:pPr>
-      <w:bookmarkStart w:id="9" w:name="_Toc183460980"/>
-      <w:r>
-        <w:rPr>
-          <w:rFonts w:ascii="Helvetica" w:hAnsi="Helvetica" w:cs="Helvetica"/>
-        </w:rPr>
+      <w:bookmarkStart w:id="9" w:name="_Toc183537991"/>
+      <w:r>
+        <w:rPr>
+          <w:rFonts w:ascii="Helvetica" w:hAnsi="Helvetica" w:cs="Helvetica"/>
+        </w:rPr>
+        <w:lastRenderedPageBreak/>
         <w:t>Provider Microservice</w:t>
       </w:r>
       <w:bookmarkEnd w:id="9"/>
+    </w:p>
+    <w:p>
+      <w:pPr>
+        <w:spacing w:after="0" w:line="240" w:lineRule="auto"/>
+        <w:rPr>
+          <w:rFonts w:ascii="Helvetica" w:eastAsiaTheme="majorEastAsia" w:hAnsi="Helvetica" w:cs="Helvetica"/>
+          <w:color w:val="2F5496" w:themeColor="accent1" w:themeShade="BF"/>
+          <w:sz w:val="26"/>
+          <w:szCs w:val="26"/>
+        </w:rPr>
+      </w:pPr>
+      <w:r>
+        <w:rPr>
+          <w:rFonts w:ascii="Helvetica" w:hAnsi="Helvetica" w:cs="Helvetica"/>
+          <w:noProof/>
+        </w:rPr>
+        <w:drawing>
+          <wp:inline distT="0" distB="0" distL="0" distR="0" wp14:anchorId="356E51A0" wp14:editId="51EDE339">
+            <wp:extent cx="5721350" cy="4565650"/>
+            <wp:effectExtent l="0" t="0" r="0" b="6350"/>
+            <wp:docPr id="707763106" name="Picture 10"/>
+            <wp:cNvGraphicFramePr>
+              <a:graphicFrameLocks xmlns:a="http://schemas.openxmlformats.org/drawingml/2006/main" noChangeAspect="1"/>
+            </wp:cNvGraphicFramePr>
+            <a:graphic xmlns:a="http://schemas.openxmlformats.org/drawingml/2006/main">
+              <a:graphicData uri="http://schemas.openxmlformats.org/drawingml/2006/picture">
+                <pic:pic xmlns:pic="http://schemas.openxmlformats.org/drawingml/2006/picture">
+                  <pic:nvPicPr>
+                    <pic:cNvPr id="0" name="Picture 10"/>
+                    <pic:cNvPicPr>
+                      <a:picLocks noChangeAspect="1" noChangeArrowheads="1"/>
+                    </pic:cNvPicPr>
+                  </pic:nvPicPr>
+                  <pic:blipFill>
+                    <a:blip r:embed="rId14">
+                      <a:extLst>
+                        <a:ext uri="{28A0092B-C50C-407E-A947-70E740481C1C}">
+                          <a14:useLocalDpi xmlns:a14="http://schemas.microsoft.com/office/drawing/2010/main" val="0"/>
+                        </a:ext>
+                      </a:extLst>
+                    </a:blip>
+                    <a:srcRect/>
+                    <a:stretch>
+                      <a:fillRect/>
+                    </a:stretch>
+                  </pic:blipFill>
+                  <pic:spPr bwMode="auto">
+                    <a:xfrm>
+                      <a:off x="0" y="0"/>
+                      <a:ext cx="5721350" cy="4565650"/>
+                    </a:xfrm>
+                    <a:prstGeom prst="rect">
+                      <a:avLst/>
+                    </a:prstGeom>
+                    <a:noFill/>
+                    <a:ln>
+                      <a:noFill/>
+                    </a:ln>
+                  </pic:spPr>
+                </pic:pic>
+              </a:graphicData>
+            </a:graphic>
+          </wp:inline>
+        </w:drawing>
+      </w:r>
+      <w:r>
+        <w:rPr>
+          <w:rFonts w:ascii="Helvetica" w:hAnsi="Helvetica" w:cs="Helvetica"/>
+        </w:rPr>
+        <w:br w:type="page"/>
+      </w:r>
     </w:p>
     <w:p>
       <w:pPr>
@@ -3074,7 +3312,76 @@
           <w:rFonts w:ascii="Helvetica" w:hAnsi="Helvetica" w:cs="Helvetica"/>
         </w:rPr>
       </w:pPr>
-      <w:bookmarkStart w:id="10" w:name="_Toc183460981"/>
+      <w:bookmarkStart w:id="10" w:name="_Toc183537992"/>
+      <w:r>
+        <w:rPr>
+          <w:rFonts w:ascii="Helvetica" w:hAnsi="Helvetica" w:cstheme="minorHAnsi"/>
+          <w:noProof/>
+        </w:rPr>
+        <w:lastRenderedPageBreak/>
+        <w:drawing>
+          <wp:anchor distT="0" distB="0" distL="114300" distR="114300" simplePos="0" relativeHeight="251659264" behindDoc="0" locked="0" layoutInCell="1" allowOverlap="1" wp14:anchorId="61A4FD56" wp14:editId="620B24E9">
+            <wp:simplePos x="0" y="0"/>
+            <wp:positionH relativeFrom="column">
+              <wp:posOffset>-880110</wp:posOffset>
+            </wp:positionH>
+            <wp:positionV relativeFrom="paragraph">
+              <wp:posOffset>217805</wp:posOffset>
+            </wp:positionV>
+            <wp:extent cx="7484745" cy="5866130"/>
+            <wp:effectExtent l="0" t="0" r="1905" b="1270"/>
+            <wp:wrapSquare wrapText="bothSides"/>
+            <wp:docPr id="291990370" name="Picture 12"/>
+            <wp:cNvGraphicFramePr>
+              <a:graphicFrameLocks xmlns:a="http://schemas.openxmlformats.org/drawingml/2006/main" noChangeAspect="1"/>
+            </wp:cNvGraphicFramePr>
+            <a:graphic xmlns:a="http://schemas.openxmlformats.org/drawingml/2006/main">
+              <a:graphicData uri="http://schemas.openxmlformats.org/drawingml/2006/picture">
+                <pic:pic xmlns:pic="http://schemas.openxmlformats.org/drawingml/2006/picture">
+                  <pic:nvPicPr>
+                    <pic:cNvPr id="0" name="Picture 12"/>
+                    <pic:cNvPicPr>
+                      <a:picLocks noChangeAspect="1" noChangeArrowheads="1"/>
+                    </pic:cNvPicPr>
+                  </pic:nvPicPr>
+                  <pic:blipFill>
+                    <a:blip r:embed="rId15">
+                      <a:extLst>
+                        <a:ext uri="{28A0092B-C50C-407E-A947-70E740481C1C}">
+                          <a14:useLocalDpi xmlns:a14="http://schemas.microsoft.com/office/drawing/2010/main" val="0"/>
+                        </a:ext>
+                      </a:extLst>
+                    </a:blip>
+                    <a:srcRect/>
+                    <a:stretch>
+                      <a:fillRect/>
+                    </a:stretch>
+                  </pic:blipFill>
+                  <pic:spPr bwMode="auto">
+                    <a:xfrm>
+                      <a:off x="0" y="0"/>
+                      <a:ext cx="7484745" cy="5866130"/>
+                    </a:xfrm>
+                    <a:prstGeom prst="rect">
+                      <a:avLst/>
+                    </a:prstGeom>
+                    <a:noFill/>
+                    <a:ln>
+                      <a:noFill/>
+                    </a:ln>
+                  </pic:spPr>
+                </pic:pic>
+              </a:graphicData>
+            </a:graphic>
+            <wp14:sizeRelH relativeFrom="margin">
+              <wp14:pctWidth>0</wp14:pctWidth>
+            </wp14:sizeRelH>
+            <wp14:sizeRelV relativeFrom="margin">
+              <wp14:pctHeight>0</wp14:pctHeight>
+            </wp14:sizeRelV>
+          </wp:anchor>
+        </w:drawing>
+      </w:r>
       <w:r>
         <w:rPr>
           <w:rFonts w:ascii="Helvetica" w:hAnsi="Helvetica" w:cs="Helvetica"/>
@@ -3112,7 +3419,7 @@
           <w:rFonts w:ascii="Helvetica" w:hAnsi="Helvetica" w:cstheme="minorHAnsi"/>
         </w:rPr>
       </w:pPr>
-      <w:bookmarkStart w:id="11" w:name="_Toc183460982"/>
+      <w:bookmarkStart w:id="11" w:name="_Toc183537993"/>
       <w:r>
         <w:rPr>
           <w:rFonts w:ascii="Helvetica" w:hAnsi="Helvetica" w:cstheme="minorHAnsi"/>
@@ -3172,7 +3479,7 @@
                     </pic:cNvPicPr>
                   </pic:nvPicPr>
                   <pic:blipFill>
-                    <a:blip r:embed="rId12">
+                    <a:blip r:embed="rId16">
                       <a:extLst>
                         <a:ext uri="{28A0092B-C50C-407E-A947-70E740481C1C}">
                           <a14:useLocalDpi xmlns:a14="http://schemas.microsoft.com/office/drawing/2010/main" val="0"/>
@@ -3233,7 +3540,7 @@
                     </pic:cNvPicPr>
                   </pic:nvPicPr>
                   <pic:blipFill>
-                    <a:blip r:embed="rId13">
+                    <a:blip r:embed="rId17">
                       <a:extLst>
                         <a:ext uri="{28A0092B-C50C-407E-A947-70E740481C1C}">
                           <a14:useLocalDpi xmlns:a14="http://schemas.microsoft.com/office/drawing/2010/main" val="0"/>
@@ -3294,7 +3601,7 @@
                     </pic:cNvPicPr>
                   </pic:nvPicPr>
                   <pic:blipFill>
-                    <a:blip r:embed="rId14">
+                    <a:blip r:embed="rId18">
                       <a:extLst>
                         <a:ext uri="{28A0092B-C50C-407E-A947-70E740481C1C}">
                           <a14:useLocalDpi xmlns:a14="http://schemas.microsoft.com/office/drawing/2010/main" val="0"/>
@@ -3344,7 +3651,7 @@
           <w:rFonts w:ascii="Helvetica" w:hAnsi="Helvetica" w:cstheme="minorHAnsi"/>
         </w:rPr>
       </w:pPr>
-      <w:bookmarkStart w:id="12" w:name="_Toc183460983"/>
+      <w:bookmarkStart w:id="12" w:name="_Toc183537994"/>
       <w:r>
         <w:rPr>
           <w:rFonts w:ascii="Helvetica" w:hAnsi="Helvetica" w:cstheme="minorHAnsi"/>
@@ -3462,7 +3769,19 @@
         <w:rPr>
           <w:rFonts w:ascii="Helvetica" w:hAnsi="Helvetica" w:cs="Helvetica"/>
         </w:rPr>
-        <w:t>Some of the things I am particularly proud of are the design patterns I utilized while designing the application. I tried to use Dependency Injection wherever possible as encouraged by the Spring Boot framework. From what I have learned and researched, it is especially helpful when mocking dependencies for tests and swapping out implementations e.g. changing payment method (Card or PayPal) at runtime. Moreover, I kept things quite modular and encapsulated, making separate classes for scheduled activities, request classes and notifiers.</w:t>
+        <w:t>Some of the things I am particularly proud of are the design patterns I utilized while designing the application. I tried to use Dependency Injection wherever possible</w:t>
+      </w:r>
+      <w:r>
+        <w:rPr>
+          <w:rFonts w:ascii="Helvetica" w:hAnsi="Helvetica" w:cs="Helvetica"/>
+        </w:rPr>
+        <w:t xml:space="preserve"> (apparent through my class diagrams)</w:t>
+      </w:r>
+      <w:r>
+        <w:rPr>
+          <w:rFonts w:ascii="Helvetica" w:hAnsi="Helvetica" w:cs="Helvetica"/>
+        </w:rPr>
+        <w:t xml:space="preserve"> as encouraged by the Spring Boot framework. From what I have learned and researched, it is especially helpful when mocking dependencies for tests and swapping out implementations e.g. changing payment method (Card or PayPal) at runtime. Moreover, I kept things quite modular and encapsulated, making separate classes for scheduled activities, request classes and notifiers.</w:t>
       </w:r>
     </w:p>
     <w:p>
@@ -3620,7 +3939,7 @@
           <w:rFonts w:ascii="Helvetica" w:hAnsi="Helvetica" w:cstheme="minorHAnsi"/>
         </w:rPr>
       </w:pPr>
-      <w:bookmarkStart w:id="13" w:name="_Toc183460984"/>
+      <w:bookmarkStart w:id="13" w:name="_Toc183537995"/>
       <w:r>
         <w:rPr>
           <w:rFonts w:ascii="Helvetica" w:hAnsi="Helvetica" w:cstheme="minorHAnsi"/>
@@ -3643,7 +3962,7 @@
           <w:numId w:val="12"/>
         </w:numPr>
       </w:pPr>
-      <w:hyperlink r:id="rId15" w:history="1">
+      <w:hyperlink r:id="rId19" w:history="1">
         <w:r>
           <w:rPr>
             <w:rStyle w:val="Hyperlink"/>
@@ -3665,7 +3984,7 @@
           <w:u w:val="none"/>
         </w:rPr>
       </w:pPr>
-      <w:hyperlink r:id="rId16" w:history="1">
+      <w:hyperlink r:id="rId20" w:history="1">
         <w:r>
           <w:rPr>
             <w:rStyle w:val="Hyperlink"/>
@@ -3682,7 +4001,7 @@
           <w:numId w:val="12"/>
         </w:numPr>
       </w:pPr>
-      <w:hyperlink r:id="rId17" w:history="1">
+      <w:hyperlink r:id="rId21" w:history="1">
         <w:r>
           <w:rPr>
             <w:rStyle w:val="Hyperlink"/>
@@ -3698,8 +4017,13 @@
           <w:ilvl w:val="1"/>
           <w:numId w:val="12"/>
         </w:numPr>
-      </w:pPr>
-      <w:hyperlink r:id="rId18" w:history="1">
+        <w:rPr>
+          <w:rStyle w:val="Hyperlink"/>
+          <w:color w:val="auto"/>
+          <w:u w:val="none"/>
+        </w:rPr>
+      </w:pPr>
+      <w:hyperlink r:id="rId22" w:history="1">
         <w:r>
           <w:rPr>
             <w:rStyle w:val="Hyperlink"/>
@@ -3709,13 +4033,18 @@
       </w:hyperlink>
     </w:p>
     <w:p>
+      <w:r>
+        <w:t>include references to relevant external documentation or resources.</w:t>
+      </w:r>
+    </w:p>
+    <w:p>
       <w:pPr>
         <w:pStyle w:val="Heading1"/>
         <w:rPr>
           <w:rFonts w:ascii="Helvetica" w:hAnsi="Helvetica" w:cs="Helvetica"/>
         </w:rPr>
       </w:pPr>
-      <w:bookmarkStart w:id="14" w:name="_Toc183460985"/>
+      <w:bookmarkStart w:id="14" w:name="_Toc183537996"/>
       <w:r>
         <w:rPr>
           <w:rFonts w:ascii="Helvetica" w:hAnsi="Helvetica" w:cs="Helvetica"/>
@@ -3731,27 +4060,13 @@
           <w:rFonts w:ascii="Helvetica" w:hAnsi="Helvetica" w:cstheme="minorHAnsi"/>
         </w:rPr>
       </w:pPr>
-      <w:r>
-        <w:rPr>
-          <w:rFonts w:ascii="Helvetica" w:hAnsi="Helvetica" w:cstheme="minorHAnsi"/>
-        </w:rPr>
-        <w:t>include references to relevant external documentation or resources.</w:t>
-      </w:r>
-    </w:p>
-    <w:p>
-      <w:pPr>
-        <w:jc w:val="both"/>
-        <w:rPr>
-          <w:rFonts w:ascii="Helvetica" w:hAnsi="Helvetica" w:cstheme="minorHAnsi"/>
-        </w:rPr>
-      </w:pPr>
     </w:p>
     <w:sectPr>
-      <w:headerReference w:type="default" r:id="rId19"/>
-      <w:footerReference w:type="even" r:id="rId20"/>
-      <w:footerReference w:type="default" r:id="rId21"/>
-      <w:headerReference w:type="first" r:id="rId22"/>
-      <w:footerReference w:type="first" r:id="rId23"/>
+      <w:headerReference w:type="default" r:id="rId23"/>
+      <w:footerReference w:type="even" r:id="rId24"/>
+      <w:footerReference w:type="default" r:id="rId25"/>
+      <w:headerReference w:type="first" r:id="rId26"/>
+      <w:footerReference w:type="first" r:id="rId27"/>
       <w:pgSz w:w="11900" w:h="16840"/>
       <w:pgMar w:top="1440" w:right="1440" w:bottom="1440" w:left="1440" w:header="720" w:footer="720" w:gutter="0"/>
       <w:cols w:space="720"/>
@@ -6986,6 +7301,7 @@
   <w:style w:type="character" w:default="1" w:styleId="DefaultParagraphFont">
     <w:name w:val="Default Paragraph Font"/>
     <w:uiPriority w:val="1"/>
+    <w:semiHidden/>
     <w:unhideWhenUsed/>
   </w:style>
   <w:style w:type="table" w:default="1" w:styleId="TableNormal">
@@ -7518,6 +7834,7 @@
     <w:rsid w:val="002D122E"/>
     <w:rsid w:val="002E62F0"/>
     <w:rsid w:val="003155CB"/>
+    <w:rsid w:val="004B09E3"/>
     <w:rsid w:val="006563BE"/>
     <w:rsid w:val="006842F6"/>
     <w:rsid w:val="007A1C65"/>
@@ -7527,6 +7844,7 @@
     <w:rsid w:val="00A234C4"/>
     <w:rsid w:val="00A55CB7"/>
     <w:rsid w:val="00BE1CCF"/>
+    <w:rsid w:val="00D23703"/>
     <w:rsid w:val="00DB23F4"/>
     <w:rsid w:val="00DC558C"/>
     <w:rsid w:val="00DD1803"/>

</xml_diff>

<commit_message>
#individual-assessment: docs to citizen.
</commit_message>
<xml_diff>
--- a/individual-assessment/assessment-instructions/submittables/Individual Report.docx
+++ b/individual-assessment/assessment-instructions/submittables/Individual Report.docx
@@ -2568,8 +2568,16 @@
         <w:rPr>
           <w:rFonts w:ascii="Helvetica" w:hAnsi="Helvetica" w:cs="Helvetica"/>
         </w:rPr>
-        <w:t>docker-compose.yml</w:t>
-      </w:r>
+        <w:t>docker-</w:t>
+      </w:r>
+      <w:proofErr w:type="spellStart"/>
+      <w:r>
+        <w:rPr>
+          <w:rFonts w:ascii="Helvetica" w:hAnsi="Helvetica" w:cs="Helvetica"/>
+        </w:rPr>
+        <w:t>compose.yml</w:t>
+      </w:r>
+      <w:proofErr w:type="spellEnd"/>
     </w:p>
     <w:p>
       <w:pPr>
@@ -2847,7 +2855,15 @@
         </w:numPr>
       </w:pPr>
       <w:r>
-        <w:t>The provider_id columns in the citizens and meters table hold the IDs of the providers that the citizens/meters will ping</w:t>
+        <w:t xml:space="preserve">The </w:t>
+      </w:r>
+      <w:proofErr w:type="spellStart"/>
+      <w:r>
+        <w:t>provider_id</w:t>
+      </w:r>
+      <w:proofErr w:type="spellEnd"/>
+      <w:r>
+        <w:t xml:space="preserve"> columns in the citizens and meters table hold the IDs of the providers that the citizens/meters will ping</w:t>
       </w:r>
     </w:p>
     <w:p>
@@ -2859,7 +2875,15 @@
         </w:numPr>
       </w:pPr>
       <w:r>
-        <w:t>The consumption column in the readings table holds the current reading of a citizen/meter in order to always generate a greater reading in the next cycle</w:t>
+        <w:t xml:space="preserve">The consumption column in the readings table holds the current reading of a citizen/meter </w:t>
+      </w:r>
+      <w:proofErr w:type="gramStart"/>
+      <w:r>
+        <w:t>in order to</w:t>
+      </w:r>
+      <w:proofErr w:type="gramEnd"/>
+      <w:r>
+        <w:t xml:space="preserve"> always generate a greater reading in the next cycle</w:t>
       </w:r>
     </w:p>
     <w:p>
@@ -3247,31 +3271,21 @@
       <w:r>
         <w:rPr>
           <w:rFonts w:ascii="Helvetica" w:hAnsi="Helvetica" w:cs="Helvetica"/>
+          <w:noProof/>
         </w:rPr>
         <w:lastRenderedPageBreak/>
-        <w:t>Provider Microservice</w:t>
-      </w:r>
-      <w:bookmarkEnd w:id="9"/>
-    </w:p>
-    <w:p>
-      <w:pPr>
-        <w:spacing w:after="0" w:line="240" w:lineRule="auto"/>
-        <w:rPr>
-          <w:rFonts w:ascii="Helvetica" w:eastAsiaTheme="majorEastAsia" w:hAnsi="Helvetica" w:cs="Helvetica"/>
-          <w:color w:val="2F5496" w:themeColor="accent1" w:themeShade="BF"/>
-          <w:sz w:val="26"/>
-          <w:szCs w:val="26"/>
-        </w:rPr>
-      </w:pPr>
-      <w:r>
-        <w:rPr>
-          <w:rFonts w:ascii="Helvetica" w:hAnsi="Helvetica" w:cs="Helvetica"/>
-          <w:noProof/>
-        </w:rPr>
         <w:drawing>
-          <wp:inline distT="0" distB="0" distL="0" distR="0" wp14:anchorId="356E51A0" wp14:editId="51EDE339">
-            <wp:extent cx="5721350" cy="4565650"/>
-            <wp:effectExtent l="0" t="0" r="0" b="6350"/>
+          <wp:anchor distT="0" distB="0" distL="114300" distR="114300" simplePos="0" relativeHeight="251660288" behindDoc="0" locked="0" layoutInCell="1" allowOverlap="1" wp14:anchorId="356E51A0" wp14:editId="0DA839B5">
+            <wp:simplePos x="0" y="0"/>
+            <wp:positionH relativeFrom="margin">
+              <wp:posOffset>-794385</wp:posOffset>
+            </wp:positionH>
+            <wp:positionV relativeFrom="paragraph">
+              <wp:posOffset>231775</wp:posOffset>
+            </wp:positionV>
+            <wp:extent cx="7315835" cy="5837555"/>
+            <wp:effectExtent l="0" t="0" r="0" b="0"/>
+            <wp:wrapSquare wrapText="bothSides"/>
             <wp:docPr id="707763106" name="Picture 10"/>
             <wp:cNvGraphicFramePr>
               <a:graphicFrameLocks xmlns:a="http://schemas.openxmlformats.org/drawingml/2006/main" noChangeAspect="1"/>
@@ -3301,7 +3315,7 @@
                   <pic:spPr bwMode="auto">
                     <a:xfrm>
                       <a:off x="0" y="0"/>
-                      <a:ext cx="5721350" cy="4565650"/>
+                      <a:ext cx="7315835" cy="5837555"/>
                     </a:xfrm>
                     <a:prstGeom prst="rect">
                       <a:avLst/>
@@ -3314,9 +3328,34 @@
                 </pic:pic>
               </a:graphicData>
             </a:graphic>
-          </wp:inline>
+            <wp14:sizeRelH relativeFrom="margin">
+              <wp14:pctWidth>0</wp14:pctWidth>
+            </wp14:sizeRelH>
+            <wp14:sizeRelV relativeFrom="margin">
+              <wp14:pctHeight>0</wp14:pctHeight>
+            </wp14:sizeRelV>
+          </wp:anchor>
         </w:drawing>
       </w:r>
+      <w:r>
+        <w:rPr>
+          <w:rFonts w:ascii="Helvetica" w:hAnsi="Helvetica" w:cs="Helvetica"/>
+        </w:rPr>
+        <w:t>Provider Microservice</w:t>
+      </w:r>
+      <w:bookmarkEnd w:id="9"/>
+    </w:p>
+    <w:p>
+      <w:pPr>
+        <w:spacing w:after="0" w:line="240" w:lineRule="auto"/>
+        <w:jc w:val="center"/>
+        <w:rPr>
+          <w:rFonts w:ascii="Helvetica" w:eastAsiaTheme="majorEastAsia" w:hAnsi="Helvetica" w:cs="Helvetica"/>
+          <w:color w:val="2F5496" w:themeColor="accent1" w:themeShade="BF"/>
+          <w:sz w:val="26"/>
+          <w:szCs w:val="26"/>
+        </w:rPr>
+      </w:pPr>
       <w:r>
         <w:rPr>
           <w:rFonts w:ascii="Helvetica" w:hAnsi="Helvetica" w:cs="Helvetica"/>
@@ -3343,18 +3382,18 @@
         </w:rPr>
         <w:lastRenderedPageBreak/>
         <w:drawing>
-          <wp:anchor distT="0" distB="0" distL="114300" distR="114300" simplePos="0" relativeHeight="251659264" behindDoc="0" locked="0" layoutInCell="1" allowOverlap="1" wp14:anchorId="61A4FD56" wp14:editId="620B24E9">
+          <wp:anchor distT="0" distB="0" distL="114300" distR="114300" simplePos="0" relativeHeight="251661312" behindDoc="0" locked="0" layoutInCell="1" allowOverlap="1" wp14:anchorId="5AD00AC4" wp14:editId="21B381AE">
             <wp:simplePos x="0" y="0"/>
             <wp:positionH relativeFrom="column">
-              <wp:posOffset>-880110</wp:posOffset>
+              <wp:posOffset>-856615</wp:posOffset>
             </wp:positionH>
             <wp:positionV relativeFrom="paragraph">
               <wp:posOffset>217805</wp:posOffset>
             </wp:positionV>
-            <wp:extent cx="7484745" cy="5866130"/>
-            <wp:effectExtent l="0" t="0" r="1905" b="1270"/>
+            <wp:extent cx="7466965" cy="5647690"/>
+            <wp:effectExtent l="0" t="0" r="635" b="0"/>
             <wp:wrapSquare wrapText="bothSides"/>
-            <wp:docPr id="291990370" name="Picture 12"/>
+            <wp:docPr id="1892684528" name="Picture 1"/>
             <wp:cNvGraphicFramePr>
               <a:graphicFrameLocks xmlns:a="http://schemas.openxmlformats.org/drawingml/2006/main" noChangeAspect="1"/>
             </wp:cNvGraphicFramePr>
@@ -3362,7 +3401,7 @@
               <a:graphicData uri="http://schemas.openxmlformats.org/drawingml/2006/picture">
                 <pic:pic xmlns:pic="http://schemas.openxmlformats.org/drawingml/2006/picture">
                   <pic:nvPicPr>
-                    <pic:cNvPr id="0" name="Picture 12"/>
+                    <pic:cNvPr id="0" name="Picture 1"/>
                     <pic:cNvPicPr>
                       <a:picLocks noChangeAspect="1" noChangeArrowheads="1"/>
                     </pic:cNvPicPr>
@@ -3383,7 +3422,7 @@
                   <pic:spPr bwMode="auto">
                     <a:xfrm>
                       <a:off x="0" y="0"/>
-                      <a:ext cx="7484745" cy="5866130"/>
+                      <a:ext cx="7466965" cy="5647690"/>
                     </a:xfrm>
                     <a:prstGeom prst="rect">
                       <a:avLst/>
@@ -3719,7 +3758,21 @@
         <w:rPr>
           <w:rFonts w:ascii="Helvetica" w:hAnsi="Helvetica" w:cs="Helvetica"/>
         </w:rPr>
-        <w:t xml:space="preserve"> generated electricity consumption readings at regular intervals and reported them to the Provider microservice which stored these readings. The City microservice regularly polled the 3 different instances of the Provider and consolidated and stored the data in its own database. Meanwhile, the API gateway acted as the medium for communication between the services.</w:t>
+        <w:t xml:space="preserve"> generated electricity consumption readings at regular intervals and reported them to the Provider microservice which stored these readings. The </w:t>
+      </w:r>
+      <w:proofErr w:type="gramStart"/>
+      <w:r>
+        <w:rPr>
+          <w:rFonts w:ascii="Helvetica" w:hAnsi="Helvetica" w:cs="Helvetica"/>
+        </w:rPr>
+        <w:t>City</w:t>
+      </w:r>
+      <w:proofErr w:type="gramEnd"/>
+      <w:r>
+        <w:rPr>
+          <w:rFonts w:ascii="Helvetica" w:hAnsi="Helvetica" w:cs="Helvetica"/>
+        </w:rPr>
+        <w:t xml:space="preserve"> microservice regularly polled the 3 different instances of the Provider and consolidated and stored the data in its own database. Meanwhile, the API gateway acted as the medium for communication between the services.</w:t>
       </w:r>
     </w:p>
     <w:p>
@@ -3767,7 +3820,21 @@
         <w:rPr>
           <w:rFonts w:ascii="Helvetica" w:hAnsi="Helvetica" w:cs="Helvetica"/>
         </w:rPr>
-        <w:t xml:space="preserve">These inter-service communication challenges reminded me of the lessons learned in the module about ‘chatty’ microservices and why they are discouraged. Take for example the seemingly simple </w:t>
+        <w:t xml:space="preserve">These inter-service communication challenges reminded me of the lessons learned in the module about ‘chatty’ microservices and why they are discouraged. Take for example the seemingly </w:t>
+      </w:r>
+      <w:proofErr w:type="gramStart"/>
+      <w:r>
+        <w:rPr>
+          <w:rFonts w:ascii="Helvetica" w:hAnsi="Helvetica" w:cs="Helvetica"/>
+        </w:rPr>
+        <w:t>simple</w:t>
+      </w:r>
+      <w:proofErr w:type="gramEnd"/>
+      <w:r>
+        <w:rPr>
+          <w:rFonts w:ascii="Helvetica" w:hAnsi="Helvetica" w:cs="Helvetica"/>
+        </w:rPr>
+        <w:t xml:space="preserve"> </w:t>
       </w:r>
       <w:r>
         <w:rPr>
@@ -3779,7 +3846,21 @@
         <w:rPr>
           <w:rFonts w:ascii="Helvetica" w:hAnsi="Helvetica" w:cs="Helvetica"/>
         </w:rPr>
-        <w:t xml:space="preserve"> endpoint exposed by the Provider service. Considerable time and thought went behind designing it so it was useful to the City microservice without introducing any kind of loose coupling. If I had to design several more such APIs for communication between two such services, I would seriously consider consolidating them as recommended. </w:t>
+        <w:t xml:space="preserve"> endpoint exposed by the Provider service. Considerable time and thought went behind designing it so it was useful to the </w:t>
+      </w:r>
+      <w:proofErr w:type="gramStart"/>
+      <w:r>
+        <w:rPr>
+          <w:rFonts w:ascii="Helvetica" w:hAnsi="Helvetica" w:cs="Helvetica"/>
+        </w:rPr>
+        <w:t>City</w:t>
+      </w:r>
+      <w:proofErr w:type="gramEnd"/>
+      <w:r>
+        <w:rPr>
+          <w:rFonts w:ascii="Helvetica" w:hAnsi="Helvetica" w:cs="Helvetica"/>
+        </w:rPr>
+        <w:t xml:space="preserve"> microservice without introducing any kind of loose coupling. If I had to design several more such APIs for communication between two such services, I would seriously consider consolidating them as recommended. </w:t>
       </w:r>
     </w:p>
     <w:p>
@@ -3847,7 +3928,21 @@
         <w:rPr>
           <w:rFonts w:ascii="Helvetica" w:hAnsi="Helvetica" w:cs="Helvetica"/>
         </w:rPr>
-        <w:t xml:space="preserve"> I have simply caught such exceptions and logged them. Imagine a request from my Citizen to Provider fails. That data won’t ever reach the Provider and subsequently will not be included in the City’s database. Similarly, if a request between the City and the Provider fails, then for that</w:t>
+        <w:t xml:space="preserve"> I have simply caught such exceptions and logged them. Imagine a request from my Citizen to Provider fails. That data won’t ever reach the Provider and subsequently will not be included in the City’s database. Similarly, if a request between the </w:t>
+      </w:r>
+      <w:proofErr w:type="gramStart"/>
+      <w:r>
+        <w:rPr>
+          <w:rFonts w:ascii="Helvetica" w:hAnsi="Helvetica" w:cs="Helvetica"/>
+        </w:rPr>
+        <w:t>City</w:t>
+      </w:r>
+      <w:proofErr w:type="gramEnd"/>
+      <w:r>
+        <w:rPr>
+          <w:rFonts w:ascii="Helvetica" w:hAnsi="Helvetica" w:cs="Helvetica"/>
+        </w:rPr>
+        <w:t xml:space="preserve"> and the Provider fails, then for that</w:t>
       </w:r>
       <w:r>
         <w:rPr>
@@ -4110,8 +4205,16 @@
         <w:rPr>
           <w:rFonts w:ascii="Courier New" w:hAnsi="Courier New" w:cs="Courier New"/>
         </w:rPr>
-        <w:t>docker-composer.yml</w:t>
-      </w:r>
+        <w:t>docker-</w:t>
+      </w:r>
+      <w:proofErr w:type="spellStart"/>
+      <w:r>
+        <w:rPr>
+          <w:rFonts w:ascii="Courier New" w:hAnsi="Courier New" w:cs="Courier New"/>
+        </w:rPr>
+        <w:t>composer.yml</w:t>
+      </w:r>
+      <w:proofErr w:type="spellEnd"/>
       <w:r>
         <w:rPr>
           <w:rFonts w:ascii="Helvetica" w:hAnsi="Helvetica" w:cstheme="minorHAnsi"/>
@@ -4142,12 +4245,14 @@
         </w:rPr>
         <w:t xml:space="preserve">Took help from stackoverflow.com for spring-boot specific concepts e.g. the implementation of </w:t>
       </w:r>
+      <w:proofErr w:type="spellStart"/>
       <w:r>
         <w:rPr>
           <w:rFonts w:ascii="Courier New" w:hAnsi="Courier New" w:cs="Courier New"/>
         </w:rPr>
         <w:t>ConsumptionFilter</w:t>
       </w:r>
+      <w:proofErr w:type="spellEnd"/>
       <w:r>
         <w:rPr>
           <w:rFonts w:ascii="Helvetica" w:hAnsi="Helvetica" w:cstheme="minorHAnsi"/>
@@ -4170,7 +4275,21 @@
         <w:rPr>
           <w:rFonts w:ascii="Helvetica" w:hAnsi="Helvetica" w:cstheme="minorHAnsi"/>
         </w:rPr>
-        <w:t>Took help from chatgpt.com + stackoverflow to learn how to make asynchronous requests in Spring Boot.</w:t>
+        <w:t xml:space="preserve">Took help from chatgpt.com + </w:t>
+      </w:r>
+      <w:proofErr w:type="spellStart"/>
+      <w:r>
+        <w:rPr>
+          <w:rFonts w:ascii="Helvetica" w:hAnsi="Helvetica" w:cstheme="minorHAnsi"/>
+        </w:rPr>
+        <w:t>stackoverflow</w:t>
+      </w:r>
+      <w:proofErr w:type="spellEnd"/>
+      <w:r>
+        <w:rPr>
+          <w:rFonts w:ascii="Helvetica" w:hAnsi="Helvetica" w:cstheme="minorHAnsi"/>
+        </w:rPr>
+        <w:t xml:space="preserve"> to learn how to make asynchronous requests in Spring Boot.</w:t>
       </w:r>
     </w:p>
     <w:sectPr>
@@ -8052,6 +8171,7 @@
   </w:compat>
   <w:rsids>
     <w:rsidRoot w:val="003155CB"/>
+    <w:rsid w:val="000316C5"/>
     <w:rsid w:val="00091172"/>
     <w:rsid w:val="00105681"/>
     <w:rsid w:val="001545E5"/>
@@ -8079,6 +8199,7 @@
     <w:rsid w:val="00DC558C"/>
     <w:rsid w:val="00DD1803"/>
     <w:rsid w:val="00E75FFC"/>
+    <w:rsid w:val="00F45C3D"/>
     <w:rsid w:val="00FA270B"/>
   </w:rsids>
   <m:mathPr>

</xml_diff>